<commit_message>
cap nhat phien ban tai lieu thiet ke phan mem
</commit_message>
<xml_diff>
--- a/File Tài liệu/File Tài liệu đem in/SDD_Trang bia.docx
+++ b/File Tài liệu/File Tài liệu đem in/SDD_Trang bia.docx
@@ -66,8 +66,15 @@
       <w:r>
         <w:rPr>
           <w:color w:val="2E6A7F"/>
+          <w:lang w:val="en-US"/>
         </w:rPr>
-        <w:t>HONG DUC SOFTWARE</w:t>
+        <w:t>IRT</w:t>
+      </w:r>
+      <w:r>
+        <w:rPr>
+          <w:color w:val="2E6A7F"/>
+        </w:rPr>
+        <w:t xml:space="preserve"> SOFTWARE</w:t>
       </w:r>
     </w:p>
     <w:p>
@@ -216,94 +223,433 @@
                           <w:txbxContent>
                             <w:p>
                               <w:pPr>
-                                <w:pStyle w:val="NormalWeb"/>
-                                <w:spacing w:before="240" w:beforeAutospacing="0" w:after="240" w:afterAutospacing="0" w:line="360" w:lineRule="auto"/>
-                                <w:ind w:left="360"/>
-                                <w:jc w:val="both"/>
+                                <w:tabs>
+                                  <w:tab w:val="left" w:pos="916"/>
+                                  <w:tab w:val="left" w:pos="1832"/>
+                                  <w:tab w:val="left" w:pos="2748"/>
+                                  <w:tab w:val="left" w:pos="3664"/>
+                                  <w:tab w:val="left" w:pos="4580"/>
+                                  <w:tab w:val="left" w:pos="5496"/>
+                                  <w:tab w:val="left" w:pos="6412"/>
+                                  <w:tab w:val="left" w:pos="7328"/>
+                                  <w:tab w:val="left" w:pos="8244"/>
+                                  <w:tab w:val="left" w:pos="9160"/>
+                                  <w:tab w:val="left" w:pos="10076"/>
+                                  <w:tab w:val="left" w:pos="10992"/>
+                                  <w:tab w:val="left" w:pos="11908"/>
+                                  <w:tab w:val="left" w:pos="12824"/>
+                                  <w:tab w:val="left" w:pos="13740"/>
+                                  <w:tab w:val="left" w:pos="14656"/>
+                                </w:tabs>
+                                <w:spacing w:after="0" w:line="240" w:lineRule="auto"/>
                                 <w:rPr>
+                                  <w:rFonts w:ascii="Courier New" w:eastAsia="Times New Roman" w:hAnsi="Courier New" w:cs="Courier New"/>
                                   <w:color w:val="2E6A7F"/>
-                                  <w:sz w:val="28"/>
-                                  <w:szCs w:val="28"/>
+                                  <w:sz w:val="20"/>
+                                  <w:szCs w:val="20"/>
+                                  <w:lang w:eastAsia="vi-VN"/>
                                 </w:rPr>
                               </w:pPr>
                               <w:r>
                                 <w:rPr>
+                                  <w:rFonts w:ascii="Courier New" w:eastAsia="Times New Roman" w:hAnsi="Courier New" w:cs="Courier New"/>
                                   <w:color w:val="2E6A7F"/>
-                                  <w:sz w:val="28"/>
-                                  <w:szCs w:val="28"/>
+                                  <w:sz w:val="20"/>
+                                  <w:szCs w:val="20"/>
+                                  <w:lang w:eastAsia="vi-VN"/>
                                 </w:rPr>
-                                <w:t>Phiên bản: v1.0</w:t>
+                                <w:t>SOFTWARE DESIGN DOCUMENT (SDD)</w:t>
                               </w:r>
                             </w:p>
                             <w:p>
                               <w:pPr>
-                                <w:pStyle w:val="NormalWeb"/>
-                                <w:spacing w:before="240" w:beforeAutospacing="0" w:after="240" w:afterAutospacing="0" w:line="360" w:lineRule="auto"/>
-                                <w:ind w:left="360"/>
-                                <w:jc w:val="both"/>
+                                <w:tabs>
+                                  <w:tab w:val="left" w:pos="916"/>
+                                  <w:tab w:val="left" w:pos="1832"/>
+                                  <w:tab w:val="left" w:pos="2748"/>
+                                  <w:tab w:val="left" w:pos="3664"/>
+                                  <w:tab w:val="left" w:pos="4580"/>
+                                  <w:tab w:val="left" w:pos="5496"/>
+                                  <w:tab w:val="left" w:pos="6412"/>
+                                  <w:tab w:val="left" w:pos="7328"/>
+                                  <w:tab w:val="left" w:pos="8244"/>
+                                  <w:tab w:val="left" w:pos="9160"/>
+                                  <w:tab w:val="left" w:pos="10076"/>
+                                  <w:tab w:val="left" w:pos="10992"/>
+                                  <w:tab w:val="left" w:pos="11908"/>
+                                  <w:tab w:val="left" w:pos="12824"/>
+                                  <w:tab w:val="left" w:pos="13740"/>
+                                  <w:tab w:val="left" w:pos="14656"/>
+                                </w:tabs>
+                                <w:spacing w:after="0" w:line="240" w:lineRule="auto"/>
                                 <w:rPr>
+                                  <w:rFonts w:ascii="Courier New" w:eastAsia="Times New Roman" w:hAnsi="Courier New" w:cs="Courier New"/>
                                   <w:color w:val="2E6A7F"/>
-                                  <w:sz w:val="28"/>
-                                  <w:szCs w:val="28"/>
+                                  <w:sz w:val="20"/>
+                                  <w:szCs w:val="20"/>
+                                  <w:lang w:eastAsia="vi-VN"/>
+                                </w:rPr>
+                              </w:pPr>
+                            </w:p>
+                            <w:p>
+                              <w:pPr>
+                                <w:tabs>
+                                  <w:tab w:val="left" w:pos="916"/>
+                                  <w:tab w:val="left" w:pos="1832"/>
+                                  <w:tab w:val="left" w:pos="2748"/>
+                                  <w:tab w:val="left" w:pos="3664"/>
+                                  <w:tab w:val="left" w:pos="4580"/>
+                                  <w:tab w:val="left" w:pos="5496"/>
+                                  <w:tab w:val="left" w:pos="6412"/>
+                                  <w:tab w:val="left" w:pos="7328"/>
+                                  <w:tab w:val="left" w:pos="8244"/>
+                                  <w:tab w:val="left" w:pos="9160"/>
+                                  <w:tab w:val="left" w:pos="10076"/>
+                                  <w:tab w:val="left" w:pos="10992"/>
+                                  <w:tab w:val="left" w:pos="11908"/>
+                                  <w:tab w:val="left" w:pos="12824"/>
+                                  <w:tab w:val="left" w:pos="13740"/>
+                                  <w:tab w:val="left" w:pos="14656"/>
+                                </w:tabs>
+                                <w:spacing w:after="0" w:line="240" w:lineRule="auto"/>
+                                <w:rPr>
+                                  <w:rFonts w:ascii="Courier New" w:eastAsia="Times New Roman" w:hAnsi="Courier New" w:cs="Courier New"/>
+                                  <w:color w:val="2E6A7F"/>
+                                  <w:sz w:val="20"/>
+                                  <w:szCs w:val="20"/>
+                                  <w:lang w:eastAsia="vi-VN"/>
                                 </w:rPr>
                               </w:pPr>
                               <w:r>
                                 <w:rPr>
+                                  <w:rFonts w:ascii="Courier New" w:eastAsia="Times New Roman" w:hAnsi="Courier New" w:cs="Courier New"/>
                                   <w:color w:val="2E6A7F"/>
-                                  <w:sz w:val="28"/>
-                                  <w:szCs w:val="28"/>
+                                  <w:sz w:val="20"/>
+                                  <w:szCs w:val="20"/>
+                                  <w:lang w:eastAsia="vi-VN"/>
                                 </w:rPr>
-                                <w:t>Ngày phát hành: 15/08/2025</w:t>
+                                <w:t>Dự án: LMS</w:t>
+                              </w:r>
+                              <w:r>
+                                <w:rPr>
+                                  <w:rFonts w:ascii="Courier New" w:eastAsia="Times New Roman" w:hAnsi="Courier New" w:cs="Courier New"/>
+                                  <w:color w:val="2E6A7F"/>
+                                  <w:sz w:val="20"/>
+                                  <w:szCs w:val="20"/>
+                                  <w:lang w:eastAsia="vi-VN"/>
+                                </w:rPr>
+                                <w:noBreakHyphen/>
+                                <w:t xml:space="preserve">Mini  </w:t>
                               </w:r>
                             </w:p>
                             <w:p>
                               <w:pPr>
-                                <w:pStyle w:val="NormalWeb"/>
-                                <w:spacing w:before="240" w:beforeAutospacing="0" w:after="240" w:afterAutospacing="0" w:line="360" w:lineRule="auto"/>
-                                <w:ind w:left="360"/>
-                                <w:jc w:val="both"/>
+                                <w:tabs>
+                                  <w:tab w:val="left" w:pos="916"/>
+                                  <w:tab w:val="left" w:pos="1832"/>
+                                  <w:tab w:val="left" w:pos="2748"/>
+                                  <w:tab w:val="left" w:pos="3664"/>
+                                  <w:tab w:val="left" w:pos="4580"/>
+                                  <w:tab w:val="left" w:pos="5496"/>
+                                  <w:tab w:val="left" w:pos="6412"/>
+                                  <w:tab w:val="left" w:pos="7328"/>
+                                  <w:tab w:val="left" w:pos="8244"/>
+                                  <w:tab w:val="left" w:pos="9160"/>
+                                  <w:tab w:val="left" w:pos="10076"/>
+                                  <w:tab w:val="left" w:pos="10992"/>
+                                  <w:tab w:val="left" w:pos="11908"/>
+                                  <w:tab w:val="left" w:pos="12824"/>
+                                  <w:tab w:val="left" w:pos="13740"/>
+                                  <w:tab w:val="left" w:pos="14656"/>
+                                </w:tabs>
+                                <w:spacing w:after="0" w:line="240" w:lineRule="auto"/>
                                 <w:rPr>
+                                  <w:rFonts w:ascii="Courier New" w:eastAsia="Times New Roman" w:hAnsi="Courier New" w:cs="Courier New"/>
                                   <w:color w:val="2E6A7F"/>
-                                  <w:sz w:val="28"/>
-                                  <w:szCs w:val="28"/>
+                                  <w:sz w:val="20"/>
+                                  <w:szCs w:val="20"/>
+                                  <w:lang w:eastAsia="vi-VN"/>
                                 </w:rPr>
                               </w:pPr>
                               <w:r>
                                 <w:rPr>
+                                  <w:rFonts w:ascii="Courier New" w:eastAsia="Times New Roman" w:hAnsi="Courier New" w:cs="Courier New"/>
                                   <w:color w:val="2E6A7F"/>
-                                  <w:sz w:val="28"/>
-                                  <w:szCs w:val="28"/>
+                                  <w:sz w:val="20"/>
+                                  <w:szCs w:val="20"/>
+                                  <w:lang w:eastAsia="vi-VN"/>
                                 </w:rPr>
-                                <w:t>Người biên soạn: Sok Kim Thanh</w:t>
+                                <w:t xml:space="preserve">Phiên bản: 1.2  </w:t>
                               </w:r>
                             </w:p>
                             <w:p>
                               <w:pPr>
-                                <w:pStyle w:val="NormalWeb"/>
-                                <w:spacing w:before="240" w:beforeAutospacing="0" w:after="240" w:afterAutospacing="0" w:line="360" w:lineRule="auto"/>
-                                <w:ind w:left="360"/>
-                                <w:jc w:val="both"/>
+                                <w:tabs>
+                                  <w:tab w:val="left" w:pos="916"/>
+                                  <w:tab w:val="left" w:pos="1832"/>
+                                  <w:tab w:val="left" w:pos="2748"/>
+                                  <w:tab w:val="left" w:pos="3664"/>
+                                  <w:tab w:val="left" w:pos="4580"/>
+                                  <w:tab w:val="left" w:pos="5496"/>
+                                  <w:tab w:val="left" w:pos="6412"/>
+                                  <w:tab w:val="left" w:pos="7328"/>
+                                  <w:tab w:val="left" w:pos="8244"/>
+                                  <w:tab w:val="left" w:pos="9160"/>
+                                  <w:tab w:val="left" w:pos="10076"/>
+                                  <w:tab w:val="left" w:pos="10992"/>
+                                  <w:tab w:val="left" w:pos="11908"/>
+                                  <w:tab w:val="left" w:pos="12824"/>
+                                  <w:tab w:val="left" w:pos="13740"/>
+                                  <w:tab w:val="left" w:pos="14656"/>
+                                </w:tabs>
+                                <w:spacing w:after="0" w:line="240" w:lineRule="auto"/>
                                 <w:rPr>
+                                  <w:rFonts w:ascii="Courier New" w:eastAsia="Times New Roman" w:hAnsi="Courier New" w:cs="Courier New"/>
                                   <w:color w:val="2E6A7F"/>
-                                  <w:sz w:val="28"/>
-                                  <w:szCs w:val="28"/>
+                                  <w:sz w:val="20"/>
+                                  <w:szCs w:val="20"/>
+                                  <w:lang w:eastAsia="vi-VN"/>
                                 </w:rPr>
                               </w:pPr>
                               <w:r>
                                 <w:rPr>
+                                  <w:rFonts w:ascii="Courier New" w:eastAsia="Times New Roman" w:hAnsi="Courier New" w:cs="Courier New"/>
                                   <w:color w:val="2E6A7F"/>
-                                  <w:sz w:val="28"/>
-                                  <w:szCs w:val="28"/>
+                                  <w:sz w:val="20"/>
+                                  <w:szCs w:val="20"/>
+                                  <w:lang w:eastAsia="vi-VN"/>
                                 </w:rPr>
-                                <w:t>N</w:t>
+                                <w:t>Ngày phát hành: 26/08/2025</w:t>
+                              </w:r>
+                            </w:p>
+                            <w:p>
+                              <w:pPr>
+                                <w:tabs>
+                                  <w:tab w:val="left" w:pos="916"/>
+                                  <w:tab w:val="left" w:pos="1832"/>
+                                  <w:tab w:val="left" w:pos="2748"/>
+                                  <w:tab w:val="left" w:pos="3664"/>
+                                  <w:tab w:val="left" w:pos="4580"/>
+                                  <w:tab w:val="left" w:pos="5496"/>
+                                  <w:tab w:val="left" w:pos="6412"/>
+                                  <w:tab w:val="left" w:pos="7328"/>
+                                  <w:tab w:val="left" w:pos="8244"/>
+                                  <w:tab w:val="left" w:pos="9160"/>
+                                  <w:tab w:val="left" w:pos="10076"/>
+                                  <w:tab w:val="left" w:pos="10992"/>
+                                  <w:tab w:val="left" w:pos="11908"/>
+                                  <w:tab w:val="left" w:pos="12824"/>
+                                  <w:tab w:val="left" w:pos="13740"/>
+                                  <w:tab w:val="left" w:pos="14656"/>
+                                </w:tabs>
+                                <w:spacing w:after="0" w:line="240" w:lineRule="auto"/>
+                                <w:rPr>
+                                  <w:rFonts w:ascii="Courier New" w:eastAsia="Times New Roman" w:hAnsi="Courier New" w:cs="Courier New"/>
+                                  <w:color w:val="2E6A7F"/>
+                                  <w:sz w:val="20"/>
+                                  <w:szCs w:val="20"/>
+                                  <w:lang w:eastAsia="vi-VN"/>
+                                </w:rPr>
+                              </w:pPr>
+                            </w:p>
+                            <w:p>
+                              <w:pPr>
+                                <w:tabs>
+                                  <w:tab w:val="left" w:pos="916"/>
+                                  <w:tab w:val="left" w:pos="1832"/>
+                                  <w:tab w:val="left" w:pos="2748"/>
+                                  <w:tab w:val="left" w:pos="3664"/>
+                                  <w:tab w:val="left" w:pos="4580"/>
+                                  <w:tab w:val="left" w:pos="5496"/>
+                                  <w:tab w:val="left" w:pos="6412"/>
+                                  <w:tab w:val="left" w:pos="7328"/>
+                                  <w:tab w:val="left" w:pos="8244"/>
+                                  <w:tab w:val="left" w:pos="9160"/>
+                                  <w:tab w:val="left" w:pos="10076"/>
+                                  <w:tab w:val="left" w:pos="10992"/>
+                                  <w:tab w:val="left" w:pos="11908"/>
+                                  <w:tab w:val="left" w:pos="12824"/>
+                                  <w:tab w:val="left" w:pos="13740"/>
+                                  <w:tab w:val="left" w:pos="14656"/>
+                                </w:tabs>
+                                <w:spacing w:after="0" w:line="240" w:lineRule="auto"/>
+                                <w:rPr>
+                                  <w:rFonts w:ascii="Courier New" w:eastAsia="Times New Roman" w:hAnsi="Courier New" w:cs="Courier New"/>
+                                  <w:color w:val="2E6A7F"/>
+                                  <w:sz w:val="20"/>
+                                  <w:szCs w:val="20"/>
+                                  <w:lang w:eastAsia="vi-VN"/>
+                                </w:rPr>
+                              </w:pPr>
+                              <w:r>
+                                <w:rPr>
+                                  <w:rFonts w:ascii="Courier New" w:eastAsia="Times New Roman" w:hAnsi="Courier New" w:cs="Courier New"/>
+                                  <w:color w:val="2E6A7F"/>
+                                  <w:sz w:val="20"/>
+                                  <w:szCs w:val="20"/>
+                                  <w:lang w:eastAsia="vi-VN"/>
+                                </w:rPr>
+                                <w:t xml:space="preserve">Tác giả: Sok Kim Thanh  </w:t>
+                              </w:r>
+                            </w:p>
+                            <w:p>
+                              <w:pPr>
+                                <w:tabs>
+                                  <w:tab w:val="left" w:pos="916"/>
+                                  <w:tab w:val="left" w:pos="1832"/>
+                                  <w:tab w:val="left" w:pos="2748"/>
+                                  <w:tab w:val="left" w:pos="3664"/>
+                                  <w:tab w:val="left" w:pos="4580"/>
+                                  <w:tab w:val="left" w:pos="5496"/>
+                                  <w:tab w:val="left" w:pos="6412"/>
+                                  <w:tab w:val="left" w:pos="7328"/>
+                                  <w:tab w:val="left" w:pos="8244"/>
+                                  <w:tab w:val="left" w:pos="9160"/>
+                                  <w:tab w:val="left" w:pos="10076"/>
+                                  <w:tab w:val="left" w:pos="10992"/>
+                                  <w:tab w:val="left" w:pos="11908"/>
+                                  <w:tab w:val="left" w:pos="12824"/>
+                                  <w:tab w:val="left" w:pos="13740"/>
+                                  <w:tab w:val="left" w:pos="14656"/>
+                                </w:tabs>
+                                <w:spacing w:after="0" w:line="240" w:lineRule="auto"/>
+                                <w:rPr>
+                                  <w:rFonts w:ascii="Courier New" w:eastAsia="Times New Roman" w:hAnsi="Courier New" w:cs="Courier New"/>
+                                  <w:color w:val="2E6A7F"/>
+                                  <w:sz w:val="20"/>
+                                  <w:szCs w:val="20"/>
+                                  <w:lang w:eastAsia="vi-VN"/>
+                                </w:rPr>
+                              </w:pPr>
+                              <w:r>
+                                <w:rPr>
+                                  <w:rFonts w:ascii="Courier New" w:eastAsia="Times New Roman" w:hAnsi="Courier New" w:cs="Courier New"/>
+                                  <w:color w:val="2E6A7F"/>
+                                  <w:sz w:val="20"/>
+                                  <w:szCs w:val="20"/>
+                                  <w:lang w:eastAsia="vi-VN"/>
+                                </w:rPr>
+                                <w:t xml:space="preserve">Biên tập: Sok Kim Thanh / ChatGPT  </w:t>
+                              </w:r>
+                            </w:p>
+                            <w:p>
+                              <w:pPr>
+                                <w:tabs>
+                                  <w:tab w:val="left" w:pos="916"/>
+                                  <w:tab w:val="left" w:pos="1832"/>
+                                  <w:tab w:val="left" w:pos="2748"/>
+                                  <w:tab w:val="left" w:pos="3664"/>
+                                  <w:tab w:val="left" w:pos="4580"/>
+                                  <w:tab w:val="left" w:pos="5496"/>
+                                  <w:tab w:val="left" w:pos="6412"/>
+                                  <w:tab w:val="left" w:pos="7328"/>
+                                  <w:tab w:val="left" w:pos="8244"/>
+                                  <w:tab w:val="left" w:pos="9160"/>
+                                  <w:tab w:val="left" w:pos="10076"/>
+                                  <w:tab w:val="left" w:pos="10992"/>
+                                  <w:tab w:val="left" w:pos="11908"/>
+                                  <w:tab w:val="left" w:pos="12824"/>
+                                  <w:tab w:val="left" w:pos="13740"/>
+                                  <w:tab w:val="left" w:pos="14656"/>
+                                </w:tabs>
+                                <w:spacing w:after="0" w:line="240" w:lineRule="auto"/>
+                                <w:rPr>
+                                  <w:rFonts w:ascii="Courier New" w:eastAsia="Times New Roman" w:hAnsi="Courier New" w:cs="Courier New"/>
+                                  <w:color w:val="2E6A7F"/>
+                                  <w:sz w:val="20"/>
+                                  <w:szCs w:val="20"/>
+                                  <w:lang w:eastAsia="vi-VN"/>
+                                </w:rPr>
+                              </w:pPr>
+                              <w:r>
+                                <w:rPr>
+                                  <w:rFonts w:ascii="Courier New" w:eastAsia="Times New Roman" w:hAnsi="Courier New" w:cs="Courier New"/>
+                                  <w:color w:val="2E6A7F"/>
+                                  <w:sz w:val="20"/>
+                                  <w:szCs w:val="20"/>
+                                  <w:lang w:eastAsia="vi-VN"/>
+                                </w:rPr>
+                                <w:t xml:space="preserve">Tổ chức: </w:t>
                               </w:r>
                               <w:r>
                                 <w:rPr>
+                                  <w:rFonts w:ascii="Courier New" w:eastAsia="Times New Roman" w:hAnsi="Courier New" w:cs="Courier New"/>
                                   <w:color w:val="2E6A7F"/>
-                                  <w:sz w:val="28"/>
-                                  <w:szCs w:val="28"/>
+                                  <w:sz w:val="20"/>
+                                  <w:szCs w:val="20"/>
+                                  <w:lang w:val="en-US" w:eastAsia="vi-VN"/>
                                 </w:rPr>
-                                <w:t>gười phê duyệt: Sok Kim Thanh</w:t>
+                                <w:t>IRT</w:t>
+                              </w:r>
+                            </w:p>
+                            <w:p>
+                              <w:pPr>
+                                <w:tabs>
+                                  <w:tab w:val="left" w:pos="916"/>
+                                  <w:tab w:val="left" w:pos="1832"/>
+                                  <w:tab w:val="left" w:pos="2748"/>
+                                  <w:tab w:val="left" w:pos="3664"/>
+                                  <w:tab w:val="left" w:pos="4580"/>
+                                  <w:tab w:val="left" w:pos="5496"/>
+                                  <w:tab w:val="left" w:pos="6412"/>
+                                  <w:tab w:val="left" w:pos="7328"/>
+                                  <w:tab w:val="left" w:pos="8244"/>
+                                  <w:tab w:val="left" w:pos="9160"/>
+                                  <w:tab w:val="left" w:pos="10076"/>
+                                  <w:tab w:val="left" w:pos="10992"/>
+                                  <w:tab w:val="left" w:pos="11908"/>
+                                  <w:tab w:val="left" w:pos="12824"/>
+                                  <w:tab w:val="left" w:pos="13740"/>
+                                  <w:tab w:val="left" w:pos="14656"/>
+                                </w:tabs>
+                                <w:spacing w:after="0" w:line="240" w:lineRule="auto"/>
+                                <w:rPr>
+                                  <w:rFonts w:ascii="Courier New" w:eastAsia="Times New Roman" w:hAnsi="Courier New" w:cs="Courier New"/>
+                                  <w:color w:val="2E6A7F"/>
+                                  <w:sz w:val="20"/>
+                                  <w:szCs w:val="20"/>
+                                  <w:lang w:eastAsia="vi-VN"/>
+                                </w:rPr>
+                              </w:pPr>
+                            </w:p>
+                            <w:p>
+                              <w:pPr>
+                                <w:tabs>
+                                  <w:tab w:val="left" w:pos="916"/>
+                                  <w:tab w:val="left" w:pos="1832"/>
+                                  <w:tab w:val="left" w:pos="2748"/>
+                                  <w:tab w:val="left" w:pos="3664"/>
+                                  <w:tab w:val="left" w:pos="4580"/>
+                                  <w:tab w:val="left" w:pos="5496"/>
+                                  <w:tab w:val="left" w:pos="6412"/>
+                                  <w:tab w:val="left" w:pos="7328"/>
+                                  <w:tab w:val="left" w:pos="8244"/>
+                                  <w:tab w:val="left" w:pos="9160"/>
+                                  <w:tab w:val="left" w:pos="10076"/>
+                                  <w:tab w:val="left" w:pos="10992"/>
+                                  <w:tab w:val="left" w:pos="11908"/>
+                                  <w:tab w:val="left" w:pos="12824"/>
+                                  <w:tab w:val="left" w:pos="13740"/>
+                                  <w:tab w:val="left" w:pos="14656"/>
+                                </w:tabs>
+                                <w:spacing w:after="0" w:line="240" w:lineRule="auto"/>
+                                <w:rPr>
+                                  <w:rFonts w:ascii="Courier New" w:eastAsia="Times New Roman" w:hAnsi="Courier New" w:cs="Courier New"/>
+                                  <w:color w:val="2E6A7F"/>
+                                  <w:sz w:val="20"/>
+                                  <w:szCs w:val="20"/>
+                                  <w:lang w:eastAsia="vi-VN"/>
+                                </w:rPr>
+                              </w:pPr>
+                              <w:r>
+                                <w:rPr>
+                                  <w:rFonts w:ascii="Courier New" w:eastAsia="Times New Roman" w:hAnsi="Courier New" w:cs="Courier New"/>
+                                  <w:color w:val="2E6A7F"/>
+                                  <w:sz w:val="20"/>
+                                  <w:szCs w:val="20"/>
+                                  <w:lang w:eastAsia="vi-VN"/>
+                                </w:rPr>
+                                <w:t>Bảo mật: Tài liệu nội bộ — Không phát tán ra ngoài nếu chưa được phép.</w:t>
                               </w:r>
                             </w:p>
                           </w:txbxContent>
@@ -333,94 +679,433 @@
                     <w:txbxContent>
                       <w:p>
                         <w:pPr>
-                          <w:pStyle w:val="NormalWeb"/>
-                          <w:spacing w:before="240" w:beforeAutospacing="0" w:after="240" w:afterAutospacing="0" w:line="360" w:lineRule="auto"/>
-                          <w:ind w:left="360"/>
-                          <w:jc w:val="both"/>
+                          <w:tabs>
+                            <w:tab w:val="left" w:pos="916"/>
+                            <w:tab w:val="left" w:pos="1832"/>
+                            <w:tab w:val="left" w:pos="2748"/>
+                            <w:tab w:val="left" w:pos="3664"/>
+                            <w:tab w:val="left" w:pos="4580"/>
+                            <w:tab w:val="left" w:pos="5496"/>
+                            <w:tab w:val="left" w:pos="6412"/>
+                            <w:tab w:val="left" w:pos="7328"/>
+                            <w:tab w:val="left" w:pos="8244"/>
+                            <w:tab w:val="left" w:pos="9160"/>
+                            <w:tab w:val="left" w:pos="10076"/>
+                            <w:tab w:val="left" w:pos="10992"/>
+                            <w:tab w:val="left" w:pos="11908"/>
+                            <w:tab w:val="left" w:pos="12824"/>
+                            <w:tab w:val="left" w:pos="13740"/>
+                            <w:tab w:val="left" w:pos="14656"/>
+                          </w:tabs>
+                          <w:spacing w:after="0" w:line="240" w:lineRule="auto"/>
                           <w:rPr>
+                            <w:rFonts w:ascii="Courier New" w:eastAsia="Times New Roman" w:hAnsi="Courier New" w:cs="Courier New"/>
                             <w:color w:val="2E6A7F"/>
-                            <w:sz w:val="28"/>
-                            <w:szCs w:val="28"/>
+                            <w:sz w:val="20"/>
+                            <w:szCs w:val="20"/>
+                            <w:lang w:eastAsia="vi-VN"/>
                           </w:rPr>
                         </w:pPr>
                         <w:r>
                           <w:rPr>
+                            <w:rFonts w:ascii="Courier New" w:eastAsia="Times New Roman" w:hAnsi="Courier New" w:cs="Courier New"/>
                             <w:color w:val="2E6A7F"/>
-                            <w:sz w:val="28"/>
-                            <w:szCs w:val="28"/>
+                            <w:sz w:val="20"/>
+                            <w:szCs w:val="20"/>
+                            <w:lang w:eastAsia="vi-VN"/>
                           </w:rPr>
-                          <w:t>Phiên bản: v1.0</w:t>
+                          <w:t>SOFTWARE DESIGN DOCUMENT (SDD)</w:t>
                         </w:r>
                       </w:p>
                       <w:p>
                         <w:pPr>
-                          <w:pStyle w:val="NormalWeb"/>
-                          <w:spacing w:before="240" w:beforeAutospacing="0" w:after="240" w:afterAutospacing="0" w:line="360" w:lineRule="auto"/>
-                          <w:ind w:left="360"/>
-                          <w:jc w:val="both"/>
+                          <w:tabs>
+                            <w:tab w:val="left" w:pos="916"/>
+                            <w:tab w:val="left" w:pos="1832"/>
+                            <w:tab w:val="left" w:pos="2748"/>
+                            <w:tab w:val="left" w:pos="3664"/>
+                            <w:tab w:val="left" w:pos="4580"/>
+                            <w:tab w:val="left" w:pos="5496"/>
+                            <w:tab w:val="left" w:pos="6412"/>
+                            <w:tab w:val="left" w:pos="7328"/>
+                            <w:tab w:val="left" w:pos="8244"/>
+                            <w:tab w:val="left" w:pos="9160"/>
+                            <w:tab w:val="left" w:pos="10076"/>
+                            <w:tab w:val="left" w:pos="10992"/>
+                            <w:tab w:val="left" w:pos="11908"/>
+                            <w:tab w:val="left" w:pos="12824"/>
+                            <w:tab w:val="left" w:pos="13740"/>
+                            <w:tab w:val="left" w:pos="14656"/>
+                          </w:tabs>
+                          <w:spacing w:after="0" w:line="240" w:lineRule="auto"/>
                           <w:rPr>
+                            <w:rFonts w:ascii="Courier New" w:eastAsia="Times New Roman" w:hAnsi="Courier New" w:cs="Courier New"/>
                             <w:color w:val="2E6A7F"/>
-                            <w:sz w:val="28"/>
-                            <w:szCs w:val="28"/>
+                            <w:sz w:val="20"/>
+                            <w:szCs w:val="20"/>
+                            <w:lang w:eastAsia="vi-VN"/>
+                          </w:rPr>
+                        </w:pPr>
+                      </w:p>
+                      <w:p>
+                        <w:pPr>
+                          <w:tabs>
+                            <w:tab w:val="left" w:pos="916"/>
+                            <w:tab w:val="left" w:pos="1832"/>
+                            <w:tab w:val="left" w:pos="2748"/>
+                            <w:tab w:val="left" w:pos="3664"/>
+                            <w:tab w:val="left" w:pos="4580"/>
+                            <w:tab w:val="left" w:pos="5496"/>
+                            <w:tab w:val="left" w:pos="6412"/>
+                            <w:tab w:val="left" w:pos="7328"/>
+                            <w:tab w:val="left" w:pos="8244"/>
+                            <w:tab w:val="left" w:pos="9160"/>
+                            <w:tab w:val="left" w:pos="10076"/>
+                            <w:tab w:val="left" w:pos="10992"/>
+                            <w:tab w:val="left" w:pos="11908"/>
+                            <w:tab w:val="left" w:pos="12824"/>
+                            <w:tab w:val="left" w:pos="13740"/>
+                            <w:tab w:val="left" w:pos="14656"/>
+                          </w:tabs>
+                          <w:spacing w:after="0" w:line="240" w:lineRule="auto"/>
+                          <w:rPr>
+                            <w:rFonts w:ascii="Courier New" w:eastAsia="Times New Roman" w:hAnsi="Courier New" w:cs="Courier New"/>
+                            <w:color w:val="2E6A7F"/>
+                            <w:sz w:val="20"/>
+                            <w:szCs w:val="20"/>
+                            <w:lang w:eastAsia="vi-VN"/>
                           </w:rPr>
                         </w:pPr>
                         <w:r>
                           <w:rPr>
+                            <w:rFonts w:ascii="Courier New" w:eastAsia="Times New Roman" w:hAnsi="Courier New" w:cs="Courier New"/>
                             <w:color w:val="2E6A7F"/>
-                            <w:sz w:val="28"/>
-                            <w:szCs w:val="28"/>
+                            <w:sz w:val="20"/>
+                            <w:szCs w:val="20"/>
+                            <w:lang w:eastAsia="vi-VN"/>
                           </w:rPr>
-                          <w:t>Ngày phát hành: 15/08/2025</w:t>
+                          <w:t>Dự án: LMS</w:t>
+                        </w:r>
+                        <w:r>
+                          <w:rPr>
+                            <w:rFonts w:ascii="Courier New" w:eastAsia="Times New Roman" w:hAnsi="Courier New" w:cs="Courier New"/>
+                            <w:color w:val="2E6A7F"/>
+                            <w:sz w:val="20"/>
+                            <w:szCs w:val="20"/>
+                            <w:lang w:eastAsia="vi-VN"/>
+                          </w:rPr>
+                          <w:noBreakHyphen/>
+                          <w:t xml:space="preserve">Mini  </w:t>
                         </w:r>
                       </w:p>
                       <w:p>
                         <w:pPr>
-                          <w:pStyle w:val="NormalWeb"/>
-                          <w:spacing w:before="240" w:beforeAutospacing="0" w:after="240" w:afterAutospacing="0" w:line="360" w:lineRule="auto"/>
-                          <w:ind w:left="360"/>
-                          <w:jc w:val="both"/>
+                          <w:tabs>
+                            <w:tab w:val="left" w:pos="916"/>
+                            <w:tab w:val="left" w:pos="1832"/>
+                            <w:tab w:val="left" w:pos="2748"/>
+                            <w:tab w:val="left" w:pos="3664"/>
+                            <w:tab w:val="left" w:pos="4580"/>
+                            <w:tab w:val="left" w:pos="5496"/>
+                            <w:tab w:val="left" w:pos="6412"/>
+                            <w:tab w:val="left" w:pos="7328"/>
+                            <w:tab w:val="left" w:pos="8244"/>
+                            <w:tab w:val="left" w:pos="9160"/>
+                            <w:tab w:val="left" w:pos="10076"/>
+                            <w:tab w:val="left" w:pos="10992"/>
+                            <w:tab w:val="left" w:pos="11908"/>
+                            <w:tab w:val="left" w:pos="12824"/>
+                            <w:tab w:val="left" w:pos="13740"/>
+                            <w:tab w:val="left" w:pos="14656"/>
+                          </w:tabs>
+                          <w:spacing w:after="0" w:line="240" w:lineRule="auto"/>
                           <w:rPr>
+                            <w:rFonts w:ascii="Courier New" w:eastAsia="Times New Roman" w:hAnsi="Courier New" w:cs="Courier New"/>
                             <w:color w:val="2E6A7F"/>
-                            <w:sz w:val="28"/>
-                            <w:szCs w:val="28"/>
+                            <w:sz w:val="20"/>
+                            <w:szCs w:val="20"/>
+                            <w:lang w:eastAsia="vi-VN"/>
                           </w:rPr>
                         </w:pPr>
                         <w:r>
                           <w:rPr>
+                            <w:rFonts w:ascii="Courier New" w:eastAsia="Times New Roman" w:hAnsi="Courier New" w:cs="Courier New"/>
                             <w:color w:val="2E6A7F"/>
-                            <w:sz w:val="28"/>
-                            <w:szCs w:val="28"/>
+                            <w:sz w:val="20"/>
+                            <w:szCs w:val="20"/>
+                            <w:lang w:eastAsia="vi-VN"/>
                           </w:rPr>
-                          <w:t>Người biên soạn: Sok Kim Thanh</w:t>
+                          <w:t xml:space="preserve">Phiên bản: 1.2  </w:t>
                         </w:r>
                       </w:p>
                       <w:p>
                         <w:pPr>
-                          <w:pStyle w:val="NormalWeb"/>
-                          <w:spacing w:before="240" w:beforeAutospacing="0" w:after="240" w:afterAutospacing="0" w:line="360" w:lineRule="auto"/>
-                          <w:ind w:left="360"/>
-                          <w:jc w:val="both"/>
+                          <w:tabs>
+                            <w:tab w:val="left" w:pos="916"/>
+                            <w:tab w:val="left" w:pos="1832"/>
+                            <w:tab w:val="left" w:pos="2748"/>
+                            <w:tab w:val="left" w:pos="3664"/>
+                            <w:tab w:val="left" w:pos="4580"/>
+                            <w:tab w:val="left" w:pos="5496"/>
+                            <w:tab w:val="left" w:pos="6412"/>
+                            <w:tab w:val="left" w:pos="7328"/>
+                            <w:tab w:val="left" w:pos="8244"/>
+                            <w:tab w:val="left" w:pos="9160"/>
+                            <w:tab w:val="left" w:pos="10076"/>
+                            <w:tab w:val="left" w:pos="10992"/>
+                            <w:tab w:val="left" w:pos="11908"/>
+                            <w:tab w:val="left" w:pos="12824"/>
+                            <w:tab w:val="left" w:pos="13740"/>
+                            <w:tab w:val="left" w:pos="14656"/>
+                          </w:tabs>
+                          <w:spacing w:after="0" w:line="240" w:lineRule="auto"/>
                           <w:rPr>
+                            <w:rFonts w:ascii="Courier New" w:eastAsia="Times New Roman" w:hAnsi="Courier New" w:cs="Courier New"/>
                             <w:color w:val="2E6A7F"/>
-                            <w:sz w:val="28"/>
-                            <w:szCs w:val="28"/>
+                            <w:sz w:val="20"/>
+                            <w:szCs w:val="20"/>
+                            <w:lang w:eastAsia="vi-VN"/>
                           </w:rPr>
                         </w:pPr>
                         <w:r>
                           <w:rPr>
+                            <w:rFonts w:ascii="Courier New" w:eastAsia="Times New Roman" w:hAnsi="Courier New" w:cs="Courier New"/>
                             <w:color w:val="2E6A7F"/>
-                            <w:sz w:val="28"/>
-                            <w:szCs w:val="28"/>
+                            <w:sz w:val="20"/>
+                            <w:szCs w:val="20"/>
+                            <w:lang w:eastAsia="vi-VN"/>
                           </w:rPr>
-                          <w:t>N</w:t>
+                          <w:t>Ngày phát hành: 26/08/2025</w:t>
+                        </w:r>
+                      </w:p>
+                      <w:p>
+                        <w:pPr>
+                          <w:tabs>
+                            <w:tab w:val="left" w:pos="916"/>
+                            <w:tab w:val="left" w:pos="1832"/>
+                            <w:tab w:val="left" w:pos="2748"/>
+                            <w:tab w:val="left" w:pos="3664"/>
+                            <w:tab w:val="left" w:pos="4580"/>
+                            <w:tab w:val="left" w:pos="5496"/>
+                            <w:tab w:val="left" w:pos="6412"/>
+                            <w:tab w:val="left" w:pos="7328"/>
+                            <w:tab w:val="left" w:pos="8244"/>
+                            <w:tab w:val="left" w:pos="9160"/>
+                            <w:tab w:val="left" w:pos="10076"/>
+                            <w:tab w:val="left" w:pos="10992"/>
+                            <w:tab w:val="left" w:pos="11908"/>
+                            <w:tab w:val="left" w:pos="12824"/>
+                            <w:tab w:val="left" w:pos="13740"/>
+                            <w:tab w:val="left" w:pos="14656"/>
+                          </w:tabs>
+                          <w:spacing w:after="0" w:line="240" w:lineRule="auto"/>
+                          <w:rPr>
+                            <w:rFonts w:ascii="Courier New" w:eastAsia="Times New Roman" w:hAnsi="Courier New" w:cs="Courier New"/>
+                            <w:color w:val="2E6A7F"/>
+                            <w:sz w:val="20"/>
+                            <w:szCs w:val="20"/>
+                            <w:lang w:eastAsia="vi-VN"/>
+                          </w:rPr>
+                        </w:pPr>
+                      </w:p>
+                      <w:p>
+                        <w:pPr>
+                          <w:tabs>
+                            <w:tab w:val="left" w:pos="916"/>
+                            <w:tab w:val="left" w:pos="1832"/>
+                            <w:tab w:val="left" w:pos="2748"/>
+                            <w:tab w:val="left" w:pos="3664"/>
+                            <w:tab w:val="left" w:pos="4580"/>
+                            <w:tab w:val="left" w:pos="5496"/>
+                            <w:tab w:val="left" w:pos="6412"/>
+                            <w:tab w:val="left" w:pos="7328"/>
+                            <w:tab w:val="left" w:pos="8244"/>
+                            <w:tab w:val="left" w:pos="9160"/>
+                            <w:tab w:val="left" w:pos="10076"/>
+                            <w:tab w:val="left" w:pos="10992"/>
+                            <w:tab w:val="left" w:pos="11908"/>
+                            <w:tab w:val="left" w:pos="12824"/>
+                            <w:tab w:val="left" w:pos="13740"/>
+                            <w:tab w:val="left" w:pos="14656"/>
+                          </w:tabs>
+                          <w:spacing w:after="0" w:line="240" w:lineRule="auto"/>
+                          <w:rPr>
+                            <w:rFonts w:ascii="Courier New" w:eastAsia="Times New Roman" w:hAnsi="Courier New" w:cs="Courier New"/>
+                            <w:color w:val="2E6A7F"/>
+                            <w:sz w:val="20"/>
+                            <w:szCs w:val="20"/>
+                            <w:lang w:eastAsia="vi-VN"/>
+                          </w:rPr>
+                        </w:pPr>
+                        <w:r>
+                          <w:rPr>
+                            <w:rFonts w:ascii="Courier New" w:eastAsia="Times New Roman" w:hAnsi="Courier New" w:cs="Courier New"/>
+                            <w:color w:val="2E6A7F"/>
+                            <w:sz w:val="20"/>
+                            <w:szCs w:val="20"/>
+                            <w:lang w:eastAsia="vi-VN"/>
+                          </w:rPr>
+                          <w:t xml:space="preserve">Tác giả: Sok Kim Thanh  </w:t>
+                        </w:r>
+                      </w:p>
+                      <w:p>
+                        <w:pPr>
+                          <w:tabs>
+                            <w:tab w:val="left" w:pos="916"/>
+                            <w:tab w:val="left" w:pos="1832"/>
+                            <w:tab w:val="left" w:pos="2748"/>
+                            <w:tab w:val="left" w:pos="3664"/>
+                            <w:tab w:val="left" w:pos="4580"/>
+                            <w:tab w:val="left" w:pos="5496"/>
+                            <w:tab w:val="left" w:pos="6412"/>
+                            <w:tab w:val="left" w:pos="7328"/>
+                            <w:tab w:val="left" w:pos="8244"/>
+                            <w:tab w:val="left" w:pos="9160"/>
+                            <w:tab w:val="left" w:pos="10076"/>
+                            <w:tab w:val="left" w:pos="10992"/>
+                            <w:tab w:val="left" w:pos="11908"/>
+                            <w:tab w:val="left" w:pos="12824"/>
+                            <w:tab w:val="left" w:pos="13740"/>
+                            <w:tab w:val="left" w:pos="14656"/>
+                          </w:tabs>
+                          <w:spacing w:after="0" w:line="240" w:lineRule="auto"/>
+                          <w:rPr>
+                            <w:rFonts w:ascii="Courier New" w:eastAsia="Times New Roman" w:hAnsi="Courier New" w:cs="Courier New"/>
+                            <w:color w:val="2E6A7F"/>
+                            <w:sz w:val="20"/>
+                            <w:szCs w:val="20"/>
+                            <w:lang w:eastAsia="vi-VN"/>
+                          </w:rPr>
+                        </w:pPr>
+                        <w:r>
+                          <w:rPr>
+                            <w:rFonts w:ascii="Courier New" w:eastAsia="Times New Roman" w:hAnsi="Courier New" w:cs="Courier New"/>
+                            <w:color w:val="2E6A7F"/>
+                            <w:sz w:val="20"/>
+                            <w:szCs w:val="20"/>
+                            <w:lang w:eastAsia="vi-VN"/>
+                          </w:rPr>
+                          <w:t xml:space="preserve">Biên tập: Sok Kim Thanh / ChatGPT  </w:t>
+                        </w:r>
+                      </w:p>
+                      <w:p>
+                        <w:pPr>
+                          <w:tabs>
+                            <w:tab w:val="left" w:pos="916"/>
+                            <w:tab w:val="left" w:pos="1832"/>
+                            <w:tab w:val="left" w:pos="2748"/>
+                            <w:tab w:val="left" w:pos="3664"/>
+                            <w:tab w:val="left" w:pos="4580"/>
+                            <w:tab w:val="left" w:pos="5496"/>
+                            <w:tab w:val="left" w:pos="6412"/>
+                            <w:tab w:val="left" w:pos="7328"/>
+                            <w:tab w:val="left" w:pos="8244"/>
+                            <w:tab w:val="left" w:pos="9160"/>
+                            <w:tab w:val="left" w:pos="10076"/>
+                            <w:tab w:val="left" w:pos="10992"/>
+                            <w:tab w:val="left" w:pos="11908"/>
+                            <w:tab w:val="left" w:pos="12824"/>
+                            <w:tab w:val="left" w:pos="13740"/>
+                            <w:tab w:val="left" w:pos="14656"/>
+                          </w:tabs>
+                          <w:spacing w:after="0" w:line="240" w:lineRule="auto"/>
+                          <w:rPr>
+                            <w:rFonts w:ascii="Courier New" w:eastAsia="Times New Roman" w:hAnsi="Courier New" w:cs="Courier New"/>
+                            <w:color w:val="2E6A7F"/>
+                            <w:sz w:val="20"/>
+                            <w:szCs w:val="20"/>
+                            <w:lang w:eastAsia="vi-VN"/>
+                          </w:rPr>
+                        </w:pPr>
+                        <w:r>
+                          <w:rPr>
+                            <w:rFonts w:ascii="Courier New" w:eastAsia="Times New Roman" w:hAnsi="Courier New" w:cs="Courier New"/>
+                            <w:color w:val="2E6A7F"/>
+                            <w:sz w:val="20"/>
+                            <w:szCs w:val="20"/>
+                            <w:lang w:eastAsia="vi-VN"/>
+                          </w:rPr>
+                          <w:t xml:space="preserve">Tổ chức: </w:t>
                         </w:r>
                         <w:r>
                           <w:rPr>
+                            <w:rFonts w:ascii="Courier New" w:eastAsia="Times New Roman" w:hAnsi="Courier New" w:cs="Courier New"/>
                             <w:color w:val="2E6A7F"/>
-                            <w:sz w:val="28"/>
-                            <w:szCs w:val="28"/>
+                            <w:sz w:val="20"/>
+                            <w:szCs w:val="20"/>
+                            <w:lang w:val="en-US" w:eastAsia="vi-VN"/>
                           </w:rPr>
-                          <w:t>gười phê duyệt: Sok Kim Thanh</w:t>
+                          <w:t>IRT</w:t>
+                        </w:r>
+                      </w:p>
+                      <w:p>
+                        <w:pPr>
+                          <w:tabs>
+                            <w:tab w:val="left" w:pos="916"/>
+                            <w:tab w:val="left" w:pos="1832"/>
+                            <w:tab w:val="left" w:pos="2748"/>
+                            <w:tab w:val="left" w:pos="3664"/>
+                            <w:tab w:val="left" w:pos="4580"/>
+                            <w:tab w:val="left" w:pos="5496"/>
+                            <w:tab w:val="left" w:pos="6412"/>
+                            <w:tab w:val="left" w:pos="7328"/>
+                            <w:tab w:val="left" w:pos="8244"/>
+                            <w:tab w:val="left" w:pos="9160"/>
+                            <w:tab w:val="left" w:pos="10076"/>
+                            <w:tab w:val="left" w:pos="10992"/>
+                            <w:tab w:val="left" w:pos="11908"/>
+                            <w:tab w:val="left" w:pos="12824"/>
+                            <w:tab w:val="left" w:pos="13740"/>
+                            <w:tab w:val="left" w:pos="14656"/>
+                          </w:tabs>
+                          <w:spacing w:after="0" w:line="240" w:lineRule="auto"/>
+                          <w:rPr>
+                            <w:rFonts w:ascii="Courier New" w:eastAsia="Times New Roman" w:hAnsi="Courier New" w:cs="Courier New"/>
+                            <w:color w:val="2E6A7F"/>
+                            <w:sz w:val="20"/>
+                            <w:szCs w:val="20"/>
+                            <w:lang w:eastAsia="vi-VN"/>
+                          </w:rPr>
+                        </w:pPr>
+                      </w:p>
+                      <w:p>
+                        <w:pPr>
+                          <w:tabs>
+                            <w:tab w:val="left" w:pos="916"/>
+                            <w:tab w:val="left" w:pos="1832"/>
+                            <w:tab w:val="left" w:pos="2748"/>
+                            <w:tab w:val="left" w:pos="3664"/>
+                            <w:tab w:val="left" w:pos="4580"/>
+                            <w:tab w:val="left" w:pos="5496"/>
+                            <w:tab w:val="left" w:pos="6412"/>
+                            <w:tab w:val="left" w:pos="7328"/>
+                            <w:tab w:val="left" w:pos="8244"/>
+                            <w:tab w:val="left" w:pos="9160"/>
+                            <w:tab w:val="left" w:pos="10076"/>
+                            <w:tab w:val="left" w:pos="10992"/>
+                            <w:tab w:val="left" w:pos="11908"/>
+                            <w:tab w:val="left" w:pos="12824"/>
+                            <w:tab w:val="left" w:pos="13740"/>
+                            <w:tab w:val="left" w:pos="14656"/>
+                          </w:tabs>
+                          <w:spacing w:after="0" w:line="240" w:lineRule="auto"/>
+                          <w:rPr>
+                            <w:rFonts w:ascii="Courier New" w:eastAsia="Times New Roman" w:hAnsi="Courier New" w:cs="Courier New"/>
+                            <w:color w:val="2E6A7F"/>
+                            <w:sz w:val="20"/>
+                            <w:szCs w:val="20"/>
+                            <w:lang w:eastAsia="vi-VN"/>
+                          </w:rPr>
+                        </w:pPr>
+                        <w:r>
+                          <w:rPr>
+                            <w:rFonts w:ascii="Courier New" w:eastAsia="Times New Roman" w:hAnsi="Courier New" w:cs="Courier New"/>
+                            <w:color w:val="2E6A7F"/>
+                            <w:sz w:val="20"/>
+                            <w:szCs w:val="20"/>
+                            <w:lang w:eastAsia="vi-VN"/>
+                          </w:rPr>
+                          <w:t>Bảo mật: Tài liệu nội bộ — Không phát tán ra ngoài nếu chưa được phép.</w:t>
                         </w:r>
                       </w:p>
                     </w:txbxContent>
@@ -1220,6 +1905,56 @@
       <w:lang w:eastAsia="vi-VN"/>
     </w:rPr>
   </w:style>
+  <w:style w:type="paragraph" w:styleId="HTMLPreformatted">
+    <w:name w:val="HTML Preformatted"/>
+    <w:basedOn w:val="Normal"/>
+    <w:link w:val="HTMLPreformattedChar"/>
+    <w:uiPriority w:val="99"/>
+    <w:semiHidden/>
+    <w:unhideWhenUsed/>
+    <w:rsid w:val="004249BB"/>
+    <w:pPr>
+      <w:tabs>
+        <w:tab w:val="left" w:pos="916"/>
+        <w:tab w:val="left" w:pos="1832"/>
+        <w:tab w:val="left" w:pos="2748"/>
+        <w:tab w:val="left" w:pos="3664"/>
+        <w:tab w:val="left" w:pos="4580"/>
+        <w:tab w:val="left" w:pos="5496"/>
+        <w:tab w:val="left" w:pos="6412"/>
+        <w:tab w:val="left" w:pos="7328"/>
+        <w:tab w:val="left" w:pos="8244"/>
+        <w:tab w:val="left" w:pos="9160"/>
+        <w:tab w:val="left" w:pos="10076"/>
+        <w:tab w:val="left" w:pos="10992"/>
+        <w:tab w:val="left" w:pos="11908"/>
+        <w:tab w:val="left" w:pos="12824"/>
+        <w:tab w:val="left" w:pos="13740"/>
+        <w:tab w:val="left" w:pos="14656"/>
+      </w:tabs>
+      <w:spacing w:after="0" w:line="240" w:lineRule="auto"/>
+    </w:pPr>
+    <w:rPr>
+      <w:rFonts w:ascii="Courier New" w:eastAsia="Times New Roman" w:hAnsi="Courier New" w:cs="Courier New"/>
+      <w:sz w:val="20"/>
+      <w:szCs w:val="20"/>
+      <w:lang w:eastAsia="vi-VN"/>
+    </w:rPr>
+  </w:style>
+  <w:style w:type="character" w:customStyle="1" w:styleId="HTMLPreformattedChar">
+    <w:name w:val="HTML Preformatted Char"/>
+    <w:basedOn w:val="DefaultParagraphFont"/>
+    <w:link w:val="HTMLPreformatted"/>
+    <w:uiPriority w:val="99"/>
+    <w:semiHidden/>
+    <w:rsid w:val="004249BB"/>
+    <w:rPr>
+      <w:rFonts w:ascii="Courier New" w:eastAsia="Times New Roman" w:hAnsi="Courier New" w:cs="Courier New"/>
+      <w:sz w:val="20"/>
+      <w:szCs w:val="20"/>
+      <w:lang w:eastAsia="vi-VN"/>
+    </w:rPr>
+  </w:style>
 </w:styles>
 </file>
 

</xml_diff>

<commit_message>
cap nhat phien ban 1.3 tai lieu va trang bia
</commit_message>
<xml_diff>
--- a/File Tài liệu/File Tài liệu đem in/SDD_Trang bia.docx
+++ b/File Tài liệu/File Tài liệu đem in/SDD_Trang bia.docx
@@ -66,7 +66,6 @@
       <w:r>
         <w:rPr>
           <w:color w:val="2E6A7F"/>
-          <w:lang w:val="en-US"/>
         </w:rPr>
         <w:t>IRT</w:t>
       </w:r>
@@ -379,7 +378,27 @@
                                   <w:szCs w:val="20"/>
                                   <w:lang w:eastAsia="vi-VN"/>
                                 </w:rPr>
-                                <w:t xml:space="preserve">Phiên bản: 1.2  </w:t>
+                                <w:t>Phiên bản: 1.</w:t>
+                              </w:r>
+                              <w:r>
+                                <w:rPr>
+                                  <w:rFonts w:ascii="Courier New" w:eastAsia="Times New Roman" w:hAnsi="Courier New" w:cs="Courier New"/>
+                                  <w:color w:val="2E6A7F"/>
+                                  <w:sz w:val="20"/>
+                                  <w:szCs w:val="20"/>
+                                  <w:lang w:eastAsia="vi-VN"/>
+                                </w:rPr>
+                                <w:t>3</w:t>
+                              </w:r>
+                              <w:r>
+                                <w:rPr>
+                                  <w:rFonts w:ascii="Courier New" w:eastAsia="Times New Roman" w:hAnsi="Courier New" w:cs="Courier New"/>
+                                  <w:color w:val="2E6A7F"/>
+                                  <w:sz w:val="20"/>
+                                  <w:szCs w:val="20"/>
+                                  <w:lang w:eastAsia="vi-VN"/>
+                                </w:rPr>
+                                <w:t xml:space="preserve">  </w:t>
                               </w:r>
                             </w:p>
                             <w:p>
@@ -419,7 +438,47 @@
                                   <w:szCs w:val="20"/>
                                   <w:lang w:eastAsia="vi-VN"/>
                                 </w:rPr>
-                                <w:t>Ngày phát hành: 26/08/2025</w:t>
+                                <w:t xml:space="preserve">Ngày phát hành: </w:t>
+                              </w:r>
+                              <w:r>
+                                <w:rPr>
+                                  <w:rFonts w:ascii="Courier New" w:eastAsia="Times New Roman" w:hAnsi="Courier New" w:cs="Courier New"/>
+                                  <w:color w:val="2E6A7F"/>
+                                  <w:sz w:val="20"/>
+                                  <w:szCs w:val="20"/>
+                                  <w:lang w:eastAsia="vi-VN"/>
+                                </w:rPr>
+                                <w:t>5</w:t>
+                              </w:r>
+                              <w:r>
+                                <w:rPr>
+                                  <w:rFonts w:ascii="Courier New" w:eastAsia="Times New Roman" w:hAnsi="Courier New" w:cs="Courier New"/>
+                                  <w:color w:val="2E6A7F"/>
+                                  <w:sz w:val="20"/>
+                                  <w:szCs w:val="20"/>
+                                  <w:lang w:eastAsia="vi-VN"/>
+                                </w:rPr>
+                                <w:t>/</w:t>
+                              </w:r>
+                              <w:r>
+                                <w:rPr>
+                                  <w:rFonts w:ascii="Courier New" w:eastAsia="Times New Roman" w:hAnsi="Courier New" w:cs="Courier New"/>
+                                  <w:color w:val="2E6A7F"/>
+                                  <w:sz w:val="20"/>
+                                  <w:szCs w:val="20"/>
+                                  <w:lang w:val="en-US" w:eastAsia="vi-VN"/>
+                                </w:rPr>
+                                <w:t>9</w:t>
+                              </w:r>
+                              <w:r>
+                                <w:rPr>
+                                  <w:rFonts w:ascii="Courier New" w:eastAsia="Times New Roman" w:hAnsi="Courier New" w:cs="Courier New"/>
+                                  <w:color w:val="2E6A7F"/>
+                                  <w:sz w:val="20"/>
+                                  <w:szCs w:val="20"/>
+                                  <w:lang w:eastAsia="vi-VN"/>
+                                </w:rPr>
+                                <w:t>/2025</w:t>
                               </w:r>
                             </w:p>
                             <w:p>
@@ -577,7 +636,7 @@
                                   <w:color w:val="2E6A7F"/>
                                   <w:sz w:val="20"/>
                                   <w:szCs w:val="20"/>
-                                  <w:lang w:val="en-US" w:eastAsia="vi-VN"/>
+                                  <w:lang w:eastAsia="vi-VN"/>
                                 </w:rPr>
                                 <w:t>IRT</w:t>
                               </w:r>
@@ -835,7 +894,27 @@
                             <w:szCs w:val="20"/>
                             <w:lang w:eastAsia="vi-VN"/>
                           </w:rPr>
-                          <w:t xml:space="preserve">Phiên bản: 1.2  </w:t>
+                          <w:t>Phiên bản: 1.</w:t>
+                        </w:r>
+                        <w:r>
+                          <w:rPr>
+                            <w:rFonts w:ascii="Courier New" w:eastAsia="Times New Roman" w:hAnsi="Courier New" w:cs="Courier New"/>
+                            <w:color w:val="2E6A7F"/>
+                            <w:sz w:val="20"/>
+                            <w:szCs w:val="20"/>
+                            <w:lang w:eastAsia="vi-VN"/>
+                          </w:rPr>
+                          <w:t>3</w:t>
+                        </w:r>
+                        <w:r>
+                          <w:rPr>
+                            <w:rFonts w:ascii="Courier New" w:eastAsia="Times New Roman" w:hAnsi="Courier New" w:cs="Courier New"/>
+                            <w:color w:val="2E6A7F"/>
+                            <w:sz w:val="20"/>
+                            <w:szCs w:val="20"/>
+                            <w:lang w:eastAsia="vi-VN"/>
+                          </w:rPr>
+                          <w:t xml:space="preserve">  </w:t>
                         </w:r>
                       </w:p>
                       <w:p>
@@ -875,7 +954,47 @@
                             <w:szCs w:val="20"/>
                             <w:lang w:eastAsia="vi-VN"/>
                           </w:rPr>
-                          <w:t>Ngày phát hành: 26/08/2025</w:t>
+                          <w:t xml:space="preserve">Ngày phát hành: </w:t>
+                        </w:r>
+                        <w:r>
+                          <w:rPr>
+                            <w:rFonts w:ascii="Courier New" w:eastAsia="Times New Roman" w:hAnsi="Courier New" w:cs="Courier New"/>
+                            <w:color w:val="2E6A7F"/>
+                            <w:sz w:val="20"/>
+                            <w:szCs w:val="20"/>
+                            <w:lang w:eastAsia="vi-VN"/>
+                          </w:rPr>
+                          <w:t>5</w:t>
+                        </w:r>
+                        <w:r>
+                          <w:rPr>
+                            <w:rFonts w:ascii="Courier New" w:eastAsia="Times New Roman" w:hAnsi="Courier New" w:cs="Courier New"/>
+                            <w:color w:val="2E6A7F"/>
+                            <w:sz w:val="20"/>
+                            <w:szCs w:val="20"/>
+                            <w:lang w:eastAsia="vi-VN"/>
+                          </w:rPr>
+                          <w:t>/</w:t>
+                        </w:r>
+                        <w:r>
+                          <w:rPr>
+                            <w:rFonts w:ascii="Courier New" w:eastAsia="Times New Roman" w:hAnsi="Courier New" w:cs="Courier New"/>
+                            <w:color w:val="2E6A7F"/>
+                            <w:sz w:val="20"/>
+                            <w:szCs w:val="20"/>
+                            <w:lang w:val="en-US" w:eastAsia="vi-VN"/>
+                          </w:rPr>
+                          <w:t>9</w:t>
+                        </w:r>
+                        <w:r>
+                          <w:rPr>
+                            <w:rFonts w:ascii="Courier New" w:eastAsia="Times New Roman" w:hAnsi="Courier New" w:cs="Courier New"/>
+                            <w:color w:val="2E6A7F"/>
+                            <w:sz w:val="20"/>
+                            <w:szCs w:val="20"/>
+                            <w:lang w:eastAsia="vi-VN"/>
+                          </w:rPr>
+                          <w:t>/2025</w:t>
                         </w:r>
                       </w:p>
                       <w:p>
@@ -1033,7 +1152,7 @@
                             <w:color w:val="2E6A7F"/>
                             <w:sz w:val="20"/>
                             <w:szCs w:val="20"/>
-                            <w:lang w:val="en-US" w:eastAsia="vi-VN"/>
+                            <w:lang w:eastAsia="vi-VN"/>
                           </w:rPr>
                           <w:t>IRT</w:t>
                         </w:r>

</xml_diff>